<commit_message>
change in docx file
</commit_message>
<xml_diff>
--- a/Sem 1/os/output/round_robin.docx
+++ b/Sem 1/os/output/round_robin.docx
@@ -1170,6 +1170,14 @@
           <w:lang w:val="en-GB"/>
         </w:rPr>
         <w:tab/>
+      </w:r>
+      <w:r>
+        <w:rPr>
+          <w:rFonts w:hint="default" w:ascii="Times New Roman" w:hAnsi="Times New Roman" w:cs="Times New Roman"/>
+          <w:sz w:val="28"/>
+          <w:szCs w:val="28"/>
+          <w:lang w:val="en-GB"/>
+        </w:rPr>
         <w:t>continue;</w:t>
       </w:r>
     </w:p>
@@ -1427,12 +1435,65 @@
     <w:p>
       <w:pPr>
         <w:bidi w:val="0"/>
-        <w:rPr>
-          <w:rFonts w:hint="default" w:ascii="Times New Roman" w:hAnsi="Times New Roman" w:cs="Times New Roman"/>
-          <w:sz w:val="28"/>
-          <w:szCs w:val="28"/>
-        </w:rPr>
-      </w:pPr>
+        <w:ind w:firstLine="560" w:firstLineChars="200"/>
+        <w:rPr>
+          <w:rFonts w:hint="default" w:ascii="Times New Roman" w:hAnsi="Times New Roman" w:cs="Times New Roman"/>
+          <w:sz w:val="28"/>
+          <w:szCs w:val="28"/>
+          <w:lang w:val="en-GB"/>
+        </w:rPr>
+      </w:pPr>
+      <w:r>
+        <w:rPr>
+          <w:rFonts w:hint="default" w:ascii="Times New Roman" w:hAnsi="Times New Roman" w:cs="Times New Roman"/>
+          <w:sz w:val="28"/>
+          <w:szCs w:val="28"/>
+          <w:lang w:val="en-GB"/>
+        </w:rPr>
+        <w:t>else</w:t>
+      </w:r>
+    </w:p>
+    <w:p>
+      <w:pPr>
+        <w:bidi w:val="0"/>
+        <w:ind w:firstLine="560" w:firstLineChars="200"/>
+        <w:rPr>
+          <w:rFonts w:hint="default" w:ascii="Times New Roman" w:hAnsi="Times New Roman" w:cs="Times New Roman"/>
+          <w:sz w:val="28"/>
+          <w:szCs w:val="28"/>
+          <w:lang w:val="en-GB"/>
+        </w:rPr>
+      </w:pPr>
+      <w:r>
+        <w:rPr>
+          <w:rFonts w:hint="default" w:ascii="Times New Roman" w:hAnsi="Times New Roman" w:cs="Times New Roman"/>
+          <w:sz w:val="28"/>
+          <w:szCs w:val="28"/>
+          <w:lang w:val="en-GB"/>
+        </w:rPr>
+        <w:tab/>
+        <w:t xml:space="preserve">  curr_pro = -1;</w:t>
+      </w:r>
+    </w:p>
+    <w:p>
+      <w:pPr>
+        <w:bidi w:val="0"/>
+        <w:rPr>
+          <w:rFonts w:hint="default" w:ascii="Times New Roman" w:hAnsi="Times New Roman" w:cs="Times New Roman"/>
+          <w:sz w:val="28"/>
+          <w:szCs w:val="28"/>
+          <w:lang w:val="en-GB"/>
+        </w:rPr>
+      </w:pPr>
+      <w:r>
+        <w:rPr>
+          <w:rFonts w:hint="default" w:ascii="Times New Roman" w:hAnsi="Times New Roman" w:cs="Times New Roman"/>
+          <w:sz w:val="28"/>
+          <w:szCs w:val="28"/>
+          <w:lang w:val="en-GB"/>
+        </w:rPr>
+        <w:tab/>
+      </w:r>
     </w:p>
     <w:p>
       <w:pPr>
@@ -1572,16 +1633,8 @@
         </w:rPr>
         <w:t>].st = current_time;</w:t>
       </w:r>
-    </w:p>
-    <w:p>
-      <w:pPr>
-        <w:bidi w:val="0"/>
-        <w:rPr>
-          <w:rFonts w:hint="default" w:ascii="Times New Roman" w:hAnsi="Times New Roman" w:cs="Times New Roman"/>
-          <w:sz w:val="28"/>
-          <w:szCs w:val="28"/>
-        </w:rPr>
-      </w:pPr>
+      <w:bookmarkStart w:id="0" w:name="_GoBack"/>
+      <w:bookmarkEnd w:id="0"/>
     </w:p>
     <w:p>
       <w:pPr>
@@ -3341,8 +3394,6 @@
           <w:lang w:val="en-GB"/>
         </w:rPr>
       </w:pPr>
-      <w:bookmarkStart w:id="0" w:name="_GoBack"/>
-      <w:bookmarkEnd w:id="0"/>
       <w:r>
         <w:drawing>
           <wp:inline distT="0" distB="0" distL="114300" distR="114300">

</xml_diff>